<commit_message>
Remove DS_Store and adding new files for edge cloud lab
</commit_message>
<xml_diff>
--- a/_self/_for_studying/_lab_applying/_DCN_Lab_Soongsil_Univer_Aimed/_edited/Trieu_CoverLetter_DCN_.docx
+++ b/_self/_for_studying/_lab_applying/_DCN_Lab_Soongsil_Univer_Aimed/_edited/Trieu_CoverLetter_DCN_.docx
@@ -9,7 +9,7 @@
           <w:rFonts w:ascii="Arial" w:hAnsi="Arial" w:cs="Arial"/>
           <w:i/>
           <w:iCs/>
-          <w:lang w:val="en-US"/>
+          <w:lang w:val="en-VN"/>
         </w:rPr>
       </w:pPr>
       <w:r>
@@ -19,34 +19,16 @@
           <w:iCs/>
           <w:lang w:val="en-US"/>
         </w:rPr>
-        <w:t xml:space="preserve">To Prof. </w:t>
+        <w:t xml:space="preserve">To </w:t>
       </w:r>
       <w:r>
         <w:rPr>
           <w:rFonts w:ascii="Arial" w:hAnsi="Arial" w:cs="Arial"/>
           <w:i/>
           <w:iCs/>
-          <w:lang w:val="en-US"/>
-        </w:rPr>
-        <w:t>Kim Young</w:t>
-      </w:r>
-      <w:r>
-        <w:rPr>
-          <w:rFonts w:ascii="Arial" w:hAnsi="Arial" w:cs="Arial"/>
-          <w:i/>
-          <w:iCs/>
-          <w:lang w:val="en-US"/>
-        </w:rPr>
-        <w:t>h</w:t>
-      </w:r>
-      <w:r>
-        <w:rPr>
-          <w:rFonts w:ascii="Arial" w:hAnsi="Arial" w:cs="Arial"/>
-          <w:i/>
-          <w:iCs/>
-          <w:lang w:val="en-US"/>
-        </w:rPr>
-        <w:t>an</w:t>
+          <w:lang w:val="en-VN"/>
+        </w:rPr>
+        <w:t>Prof. Taehong Kim</w:t>
       </w:r>
       <w:r>
         <w:rPr>
@@ -86,7 +68,7 @@
           <w:rFonts w:ascii="Arial" w:hAnsi="Arial" w:cs="Arial"/>
           <w:i/>
           <w:iCs/>
-          <w:lang w:val="en-US"/>
+          <w:lang w:val="vi-VN"/>
         </w:rPr>
       </w:pPr>
       <w:r>
@@ -94,9 +76,9 @@
           <w:rFonts w:ascii="Arial" w:hAnsi="Arial" w:cs="Arial"/>
           <w:i/>
           <w:iCs/>
-          <w:lang w:val="en-US"/>
-        </w:rPr>
-        <w:t>Soongsil University</w:t>
+          <w:lang w:val="en-VN"/>
+        </w:rPr>
+        <w:t>Chungbuk National University</w:t>
       </w:r>
     </w:p>
     <w:p>
@@ -105,7 +87,7 @@
         <w:jc w:val="both"/>
         <w:rPr>
           <w:rFonts w:ascii="Arial" w:hAnsi="Arial" w:cs="Arial"/>
-          <w:lang w:val="en-US"/>
+          <w:lang w:val="vi-VN"/>
         </w:rPr>
       </w:pPr>
     </w:p>
@@ -123,34 +105,16 @@
           <w:rFonts w:ascii="Arial" w:hAnsi="Arial" w:cs="Arial"/>
           <w:lang w:val="en-US"/>
         </w:rPr>
-        <w:t xml:space="preserve">Dear Prof. </w:t>
+        <w:t xml:space="preserve">Dear </w:t>
       </w:r>
       <w:r>
         <w:rPr>
           <w:rFonts w:ascii="Arial" w:hAnsi="Arial" w:cs="Arial"/>
           <w:i/>
           <w:iCs/>
-          <w:lang w:val="en-US"/>
-        </w:rPr>
-        <w:t>Kim</w:t>
-      </w:r>
-      <w:r>
-        <w:rPr>
-          <w:rFonts w:ascii="Arial" w:hAnsi="Arial" w:cs="Arial"/>
-          <w:i/>
-          <w:iCs/>
-          <w:lang w:val="en-US"/>
-        </w:rPr>
-        <w:t xml:space="preserve"> </w:t>
-      </w:r>
-      <w:r>
-        <w:rPr>
-          <w:rFonts w:ascii="Arial" w:hAnsi="Arial" w:cs="Arial"/>
-          <w:i/>
-          <w:iCs/>
-          <w:lang w:val="en-US"/>
-        </w:rPr>
-        <w:t>Younghan</w:t>
+          <w:lang w:val="en-VN"/>
+        </w:rPr>
+        <w:t>Prof. Taehong Kim</w:t>
       </w:r>
       <w:r>
         <w:rPr>
@@ -181,7 +145,7 @@
           <w:rFonts w:ascii="Arial" w:hAnsi="Arial" w:cs="Arial"/>
           <w:lang w:val="en-US"/>
         </w:rPr>
-        <w:t>Master</w:t>
+        <w:t>combined</w:t>
       </w:r>
       <w:r>
         <w:rPr>
@@ -190,31 +154,33 @@
         </w:rPr>
         <w:t xml:space="preserve"> program at </w:t>
       </w:r>
-      <w:r>
-        <w:rPr>
-          <w:rFonts w:ascii="Arial" w:hAnsi="Arial" w:cs="Arial"/>
-          <w:lang w:val="en-US"/>
-        </w:rPr>
-        <w:t>Soong</w:t>
-      </w:r>
-      <w:r>
-        <w:rPr>
-          <w:rFonts w:ascii="Arial" w:hAnsi="Arial" w:cs="Arial"/>
-          <w:lang w:val="en-US"/>
-        </w:rPr>
-        <w:t>s</w:t>
-      </w:r>
-      <w:r>
-        <w:rPr>
-          <w:rFonts w:ascii="Arial" w:hAnsi="Arial" w:cs="Arial"/>
-          <w:lang w:val="en-US"/>
-        </w:rPr>
-        <w:t>il</w:t>
-      </w:r>
-      <w:r>
-        <w:rPr>
-          <w:rFonts w:ascii="Arial" w:hAnsi="Arial" w:cs="Arial"/>
-          <w:lang w:val="en-US"/>
+      <w:proofErr w:type="spellStart"/>
+      <w:r>
+        <w:rPr>
+          <w:rFonts w:ascii="Arial" w:hAnsi="Arial" w:cs="Arial"/>
+          <w:lang w:val="en-US"/>
+        </w:rPr>
+        <w:t>Chungbuk</w:t>
+      </w:r>
+      <w:proofErr w:type="spellEnd"/>
+      <w:r>
+        <w:rPr>
+          <w:rFonts w:ascii="Arial" w:hAnsi="Arial" w:cs="Arial"/>
+          <w:lang w:val="en-US"/>
+        </w:rPr>
+        <w:t xml:space="preserve"> </w:t>
+      </w:r>
+      <w:r>
+        <w:rPr>
+          <w:rFonts w:ascii="Arial" w:hAnsi="Arial" w:cs="Arial"/>
+          <w:lang w:val="en-US"/>
+        </w:rPr>
+        <w:t>National</w:t>
+      </w:r>
+      <w:r>
+        <w:rPr>
+          <w:rFonts w:ascii="Arial" w:hAnsi="Arial" w:cs="Arial"/>
+          <w:lang w:val="vi-VN"/>
         </w:rPr>
         <w:t xml:space="preserve"> </w:t>
       </w:r>
@@ -366,22 +332,36 @@
           <w:rFonts w:ascii="Arial" w:hAnsi="Arial" w:cs="Arial"/>
           <w:lang w:val="en-US"/>
         </w:rPr>
-        <w:t xml:space="preserve">I am proficient in programming languages such as C++ and Python and am constantly seeking to expand my knowledge. In fact, I am currently studying </w:t>
-      </w:r>
-      <w:r>
-        <w:rPr>
-          <w:rFonts w:ascii="Arial" w:hAnsi="Arial" w:cs="Arial"/>
-          <w:lang w:val="en-US"/>
-        </w:rPr>
-        <w:t xml:space="preserve">5G/6G </w:t>
+        <w:t xml:space="preserve">I am proficient in programming languages such as C++ and Python and </w:t>
+      </w:r>
+      <w:r>
+        <w:rPr>
+          <w:rFonts w:ascii="Arial" w:hAnsi="Arial" w:cs="Arial"/>
+          <w:lang w:val="en-US"/>
+        </w:rPr>
+        <w:t>I</w:t>
+      </w:r>
+      <w:r>
+        <w:rPr>
+          <w:rFonts w:ascii="Arial" w:hAnsi="Arial" w:cs="Arial"/>
+          <w:lang w:val="vi-VN"/>
+        </w:rPr>
+        <w:t xml:space="preserve"> </w:t>
+      </w:r>
+      <w:r>
+        <w:rPr>
+          <w:rFonts w:ascii="Arial" w:hAnsi="Arial" w:cs="Arial"/>
+          <w:lang w:val="en-US"/>
+        </w:rPr>
+        <w:t xml:space="preserve">am constantly seeking to expand my knowledge. In fact, I am currently studying </w:t>
       </w:r>
       <w:r>
         <w:rPr>
           <w:rFonts w:ascii="Arial" w:hAnsi="Arial" w:cs="Arial"/>
           <w:color w:val="000000" w:themeColor="text1"/>
-          <w:lang w:val="en-US"/>
-        </w:rPr>
-        <w:t>network</w:t>
+          <w:lang w:val="vi-VN"/>
+        </w:rPr>
+        <w:t>Edge Computing</w:t>
       </w:r>
       <w:r>
         <w:rPr>
@@ -389,7 +369,7 @@
           <w:color w:val="000000" w:themeColor="text1"/>
           <w:lang w:val="en-US"/>
         </w:rPr>
-        <w:t xml:space="preserve">s </w:t>
+        <w:t xml:space="preserve"> </w:t>
       </w:r>
       <w:r>
         <w:rPr>
@@ -397,15 +377,15 @@
           <w:color w:val="000000" w:themeColor="text1"/>
           <w:lang w:val="en-US"/>
         </w:rPr>
-        <w:t>and cloud</w:t>
+        <w:t xml:space="preserve">and </w:t>
       </w:r>
       <w:r>
         <w:rPr>
           <w:rFonts w:ascii="Arial" w:hAnsi="Arial" w:cs="Arial"/>
           <w:color w:val="000000" w:themeColor="text1"/>
-          <w:lang w:val="en-US"/>
-        </w:rPr>
-        <w:t xml:space="preserve"> computing technologies</w:t>
+          <w:lang w:val="vi-VN"/>
+        </w:rPr>
+        <w:t>Edge AI</w:t>
       </w:r>
       <w:r>
         <w:rPr>
@@ -580,11 +560,19 @@
     <w:p>
       <w:pPr>
         <w:spacing w:line="360" w:lineRule="auto"/>
-        <w:rPr>
-          <w:rFonts w:ascii="Arial" w:hAnsi="Arial" w:cs="Arial"/>
-          <w:lang w:val="en-US"/>
+        <w:jc w:val="both"/>
+        <w:rPr>
+          <w:rFonts w:ascii="Arial" w:hAnsi="Arial" w:cs="Arial"/>
+          <w:lang w:val="vi-VN"/>
         </w:rPr>
       </w:pPr>
+      <w:r>
+        <w:rPr>
+          <w:rFonts w:ascii="Arial" w:hAnsi="Arial" w:cs="Arial"/>
+          <w:lang w:val="vi-VN"/>
+        </w:rPr>
+        <w:t>Email: phantrieu580@gmail.com</w:t>
+      </w:r>
     </w:p>
     <w:sectPr>
       <w:pgSz w:w="12240" w:h="15840"/>
@@ -1048,6 +1036,29 @@
       <w:lang w:val="en-IE"/>
     </w:rPr>
   </w:style>
+  <w:style w:type="character" w:styleId="Hyperlink">
+    <w:name w:val="Hyperlink"/>
+    <w:basedOn w:val="DefaultParagraphFont"/>
+    <w:uiPriority w:val="99"/>
+    <w:unhideWhenUsed/>
+    <w:rsid w:val="005E751B"/>
+    <w:rPr>
+      <w:color w:val="0563C1" w:themeColor="hyperlink"/>
+      <w:u w:val="single"/>
+    </w:rPr>
+  </w:style>
+  <w:style w:type="character" w:styleId="UnresolvedMention">
+    <w:name w:val="Unresolved Mention"/>
+    <w:basedOn w:val="DefaultParagraphFont"/>
+    <w:uiPriority w:val="99"/>
+    <w:semiHidden/>
+    <w:unhideWhenUsed/>
+    <w:rsid w:val="005E751B"/>
+    <w:rPr>
+      <w:color w:val="605E5C"/>
+      <w:shd w:val="clear" w:color="auto" w:fill="E1DFDD"/>
+    </w:rPr>
+  </w:style>
 </w:styles>
 </file>
 

</xml_diff>